<commit_message>
Ændret skabeloner til use cases og accepttests til at have alternativt flow før undtagelser
</commit_message>
<xml_diff>
--- a/Kravspecifikation/Accepttests/Skabelon - Accepttest.docx
+++ b/Kravspecifikation/Accepttests/Skabelon - Accepttest.docx
@@ -182,7 +182,15 @@
               <w:spacing w:line="259" w:lineRule="auto"/>
             </w:pPr>
             <w:r>
-              <w:t>(Teksten fra punkt 1 i den tilsvarende use case. Husk at rette både nummer og navn i ovenstående felt også)</w:t>
+              <w:t xml:space="preserve">(Teksten fra punkt 1 i den tilsvarende </w:t>
+            </w:r>
+            <w:proofErr w:type="spellStart"/>
+            <w:r>
+              <w:t>use</w:t>
+            </w:r>
+            <w:proofErr w:type="spellEnd"/>
+            <w:r>
+              <w:t xml:space="preserve"> case. Husk at rette både nummer og navn i ovenstående felt også)</w:t>
             </w:r>
           </w:p>
         </w:tc>
@@ -199,7 +207,14 @@
             </w:r>
             <w:r>
               <w:br/>
-              <w:t>whatever)</w:t>
+            </w:r>
+            <w:proofErr w:type="spellStart"/>
+            <w:r>
+              <w:t>whatever</w:t>
+            </w:r>
+            <w:proofErr w:type="spellEnd"/>
+            <w:r>
+              <w:t>)</w:t>
             </w:r>
           </w:p>
         </w:tc>
@@ -289,7 +304,7 @@
                 <w:b/>
                 <w:i/>
               </w:rPr>
-              <w:t>Undtagelser</w:t>
+              <w:t>Alternativt flow</w:t>
             </w:r>
           </w:p>
         </w:tc>
@@ -404,7 +419,7 @@
               <w:rPr>
                 <w:b/>
               </w:rPr>
-              <w:t>Punkt 1.a:</w:t>
+              <w:t>Punkt 2.a:</w:t>
             </w:r>
           </w:p>
           <w:p>
@@ -413,14 +428,6 @@
             </w:pPr>
             <w:r>
               <w:t>-||-</w:t>
-            </w:r>
-          </w:p>
-          <w:p>
-            <w:pPr>
-              <w:spacing w:after="0"/>
-            </w:pPr>
-            <w:r>
-              <w:t>Tabellen slettes helt, hvis der ingen undtagelser er</w:t>
             </w:r>
           </w:p>
         </w:tc>
@@ -523,7 +530,7 @@
                 <w:b/>
                 <w:i/>
               </w:rPr>
-              <w:t>Alternativt flow</w:t>
+              <w:t>Undtagelser</w:t>
             </w:r>
           </w:p>
         </w:tc>
@@ -638,23 +645,28 @@
               <w:rPr>
                 <w:b/>
               </w:rPr>
-              <w:t>Punkt 2</w:t>
+              <w:t>Punkt 1.a:</w:t>
+            </w:r>
+          </w:p>
+          <w:p>
+            <w:pPr>
+              <w:spacing w:after="0"/>
+            </w:pPr>
+            <w:r>
+              <w:t>-||-</w:t>
+            </w:r>
+          </w:p>
+          <w:p>
+            <w:pPr>
+              <w:spacing w:after="0"/>
+            </w:pPr>
+            <w:r>
+              <w:t xml:space="preserve">Tabellen slettes helt, hvis der ingen </w:t>
             </w:r>
             <w:bookmarkStart w:id="0" w:name="_GoBack"/>
             <w:bookmarkEnd w:id="0"/>
             <w:r>
-              <w:rPr>
-                <w:b/>
-              </w:rPr>
-              <w:t>.a:</w:t>
-            </w:r>
-          </w:p>
-          <w:p>
-            <w:pPr>
-              <w:spacing w:after="0"/>
-            </w:pPr>
-            <w:r>
-              <w:t>-||-</w:t>
+              <w:t>undtagelser er</w:t>
             </w:r>
           </w:p>
         </w:tc>
@@ -1264,6 +1276,7 @@
   <w:style w:type="character" w:default="1" w:styleId="Standardskrifttypeiafsnit">
     <w:name w:val="Default Paragraph Font"/>
     <w:uiPriority w:val="1"/>
+    <w:semiHidden/>
     <w:unhideWhenUsed/>
   </w:style>
   <w:style w:type="table" w:default="1" w:styleId="Tabel-Normal">

</xml_diff>